<commit_message>
Added User Story Tests to Test Plan
</commit_message>
<xml_diff>
--- a/Deliverables/Final_Project_Submission/SeadsTestPlanResults.docx
+++ b/Deliverables/Final_Project_Submission/SeadsTestPlanResults.docx
@@ -5,10 +5,30 @@
     <w:p>
       <w:pPr>
         <w:jc w:val="center"/>
-      </w:pPr>
-      <w:r>
+        <w:rPr>
+          <w:b/>
+          <w:sz w:val="56"/>
+          <w:szCs w:val="56"/>
+        </w:rPr>
+      </w:pPr>
+      <w:r>
+        <w:rPr>
+          <w:b/>
+          <w:sz w:val="56"/>
+          <w:szCs w:val="56"/>
+        </w:rPr>
         <w:t>Test Plan</w:t>
       </w:r>
+      <w:r>
+        <w:rPr>
+          <w:b/>
+          <w:sz w:val="56"/>
+          <w:szCs w:val="56"/>
+        </w:rPr>
+        <w:t xml:space="preserve"> - Results</w:t>
+      </w:r>
+      <w:bookmarkStart w:id="0" w:name="_GoBack"/>
+      <w:bookmarkEnd w:id="0"/>
     </w:p>
     <w:p>
       <w:r>
@@ -333,13 +353,8 @@
           <w:numId w:val="5"/>
         </w:numPr>
       </w:pPr>
-      <w:proofErr w:type="gramStart"/>
-      <w:r>
-        <w:t>min</w:t>
-      </w:r>
-      <w:proofErr w:type="gramEnd"/>
-      <w:r>
-        <w:t xml:space="preserve"> # of characters</w:t>
+      <w:r>
+        <w:t>min # of characters</w:t>
       </w:r>
       <w:r>
         <w:t xml:space="preserve"> </w:t>
@@ -360,13 +375,8 @@
           <w:numId w:val="5"/>
         </w:numPr>
       </w:pPr>
-      <w:proofErr w:type="gramStart"/>
-      <w:r>
-        <w:t>min</w:t>
-      </w:r>
-      <w:proofErr w:type="gramEnd"/>
-      <w:r>
-        <w:t xml:space="preserve"> # &lt; x number &lt; max #</w:t>
+      <w:r>
+        <w:t>min # &lt; x number &lt; max #</w:t>
       </w:r>
       <w:r>
         <w:t xml:space="preserve"> </w:t>
@@ -387,13 +397,8 @@
           <w:numId w:val="5"/>
         </w:numPr>
       </w:pPr>
-      <w:proofErr w:type="gramStart"/>
-      <w:r>
-        <w:t>max</w:t>
-      </w:r>
-      <w:proofErr w:type="gramEnd"/>
-      <w:r>
-        <w:t xml:space="preserve"> # of characters</w:t>
+      <w:r>
+        <w:t>max # of characters</w:t>
       </w:r>
       <w:r>
         <w:t xml:space="preserve"> </w:t>
@@ -414,13 +419,8 @@
           <w:numId w:val="5"/>
         </w:numPr>
       </w:pPr>
-      <w:proofErr w:type="gramStart"/>
-      <w:r>
-        <w:t>max</w:t>
-      </w:r>
-      <w:proofErr w:type="gramEnd"/>
-      <w:r>
-        <w:t xml:space="preserve"> # of characters + 1</w:t>
+      <w:r>
+        <w:t>max # of characters + 1</w:t>
       </w:r>
       <w:r>
         <w:t xml:space="preserve"> </w:t>
@@ -475,13 +475,8 @@
           <w:numId w:val="5"/>
         </w:numPr>
       </w:pPr>
-      <w:proofErr w:type="gramStart"/>
-      <w:r>
-        <w:t>email</w:t>
-      </w:r>
-      <w:proofErr w:type="gramEnd"/>
-      <w:r>
-        <w:t xml:space="preserve"> field is in an email format</w:t>
+      <w:r>
+        <w:t>email field is in an email format</w:t>
       </w:r>
       <w:r>
         <w:t xml:space="preserve"> </w:t>
@@ -502,13 +497,8 @@
           <w:numId w:val="5"/>
         </w:numPr>
       </w:pPr>
-      <w:proofErr w:type="gramStart"/>
-      <w:r>
-        <w:t>phone</w:t>
-      </w:r>
-      <w:proofErr w:type="gramEnd"/>
-      <w:r>
-        <w:t xml:space="preserve"> number field matches a phone number format</w:t>
+      <w:r>
+        <w:t>phone number field matches a phone number format</w:t>
       </w:r>
       <w:r>
         <w:rPr>
@@ -815,6 +805,7 @@
         </w:numPr>
       </w:pPr>
       <w:r>
+        <w:lastRenderedPageBreak/>
         <w:t>Test that each field is filled in: if there is a missing field, is the error obvious to the user?</w:t>
       </w:r>
       <w:r>
@@ -841,7 +832,6 @@
         </w:numPr>
       </w:pPr>
       <w:r>
-        <w:lastRenderedPageBreak/>
         <w:t>Test what happens if no field is filled in</w:t>
       </w:r>
       <w:r>
@@ -1261,15 +1251,7 @@
         </w:numPr>
       </w:pPr>
       <w:r>
-        <w:t xml:space="preserve">User is logged in, closes browser, </w:t>
-      </w:r>
-      <w:proofErr w:type="gramStart"/>
-      <w:r>
-        <w:t>opens</w:t>
-      </w:r>
-      <w:proofErr w:type="gramEnd"/>
-      <w:r>
-        <w:t xml:space="preserve"> browser. Is user </w:t>
+        <w:t xml:space="preserve">User is logged in, closes browser, opens browser. Is user </w:t>
       </w:r>
       <w:r>
         <w:t>still logged in? Expected: Yes</w:t>
@@ -1294,15 +1276,7 @@
         </w:numPr>
       </w:pPr>
       <w:r>
-        <w:t xml:space="preserve">User is logged in, shuts down computer, </w:t>
-      </w:r>
-      <w:proofErr w:type="gramStart"/>
-      <w:r>
-        <w:t>opens</w:t>
-      </w:r>
-      <w:proofErr w:type="gramEnd"/>
-      <w:r>
-        <w:t xml:space="preserve"> browser. Is user still logged in? Expected: </w:t>
+        <w:t xml:space="preserve">User is logged in, shuts down computer, opens browser. Is user still logged in? Expected: </w:t>
       </w:r>
       <w:r>
         <w:t>Yes</w:t>
@@ -1327,15 +1301,7 @@
         </w:numPr>
       </w:pPr>
       <w:r>
-        <w:t xml:space="preserve">User is logged in on browser X, opens browser Y, </w:t>
-      </w:r>
-      <w:proofErr w:type="gramStart"/>
-      <w:r>
-        <w:t>is</w:t>
-      </w:r>
-      <w:proofErr w:type="gramEnd"/>
-      <w:r>
-        <w:t xml:space="preserve"> user logged in on browser Y? Expected: NO</w:t>
+        <w:t>User is logged in on browser X, opens browser Y, is user logged in on browser Y? Expected: NO</w:t>
       </w:r>
       <w:r>
         <w:t xml:space="preserve"> </w:t>
@@ -1385,17 +1351,7 @@
         </w:numPr>
       </w:pPr>
       <w:r>
-        <w:t>Ali can easily add a new blog post without needing to get too technical. (</w:t>
-      </w:r>
-      <w:proofErr w:type="spellStart"/>
-      <w:proofErr w:type="gramStart"/>
-      <w:r>
-        <w:t>eg</w:t>
-      </w:r>
-      <w:proofErr w:type="spellEnd"/>
-      <w:proofErr w:type="gramEnd"/>
-      <w:r>
-        <w:t>. Adding a view) Expected: Yes.</w:t>
+        <w:t>Ali can easily add a new blog post without needing to get too technical. (eg. Adding a view) Expected: Yes.</w:t>
       </w:r>
     </w:p>
     <w:p>
@@ -1473,8 +1429,6 @@
         </w:rPr>
         <w:t>STASH</w:t>
       </w:r>
-      <w:bookmarkStart w:id="0" w:name="_GoBack"/>
-      <w:bookmarkEnd w:id="0"/>
     </w:p>
     <w:p>
       <w:pPr>
@@ -1511,6 +1465,807 @@
       <w:r>
         <w:t>Buttons go to the expected pages</w:t>
       </w:r>
+    </w:p>
+    <w:p>
+      <w:pPr>
+        <w:pStyle w:val="ListParagraph"/>
+        <w:ind w:left="1080"/>
+      </w:pPr>
+    </w:p>
+    <w:p>
+      <w:pPr>
+        <w:pStyle w:val="ListParagraph"/>
+        <w:ind w:left="1080"/>
+      </w:pPr>
+    </w:p>
+    <w:p>
+      <w:pPr>
+        <w:rPr>
+          <w:rFonts w:ascii="Times" w:hAnsi="Times" w:cs="Times New Roman"/>
+          <w:sz w:val="20"/>
+          <w:szCs w:val="20"/>
+        </w:rPr>
+      </w:pPr>
+      <w:r>
+        <w:rPr>
+          <w:rFonts w:ascii="Arial" w:hAnsi="Arial" w:cs="Arial"/>
+          <w:b/>
+          <w:bCs/>
+          <w:color w:val="000000"/>
+          <w:sz w:val="36"/>
+          <w:szCs w:val="36"/>
+        </w:rPr>
+        <w:t>Sprint 1: User Stories</w:t>
+      </w:r>
+    </w:p>
+    <w:p>
+      <w:pPr>
+        <w:rPr>
+          <w:rFonts w:ascii="Times" w:hAnsi="Times" w:cs="Times New Roman"/>
+          <w:sz w:val="20"/>
+          <w:szCs w:val="20"/>
+        </w:rPr>
+      </w:pPr>
+      <w:r>
+        <w:rPr>
+          <w:rFonts w:ascii="Arial" w:hAnsi="Arial" w:cs="Arial"/>
+          <w:color w:val="000000"/>
+          <w:sz w:val="23"/>
+          <w:szCs w:val="23"/>
+        </w:rPr>
+        <w:t>STORY 1 - High Priority</w:t>
+      </w:r>
+    </w:p>
+    <w:p>
+      <w:pPr>
+        <w:rPr>
+          <w:rFonts w:ascii="Arial" w:hAnsi="Arial" w:cs="Arial"/>
+          <w:color w:val="000000"/>
+          <w:sz w:val="23"/>
+          <w:szCs w:val="23"/>
+        </w:rPr>
+      </w:pPr>
+      <w:r>
+        <w:rPr>
+          <w:rFonts w:ascii="Arial" w:hAnsi="Arial" w:cs="Arial"/>
+          <w:color w:val="000000"/>
+          <w:sz w:val="23"/>
+          <w:szCs w:val="23"/>
+        </w:rPr>
+        <w:t>I am a user so I need to have a navigable website so I can utilize it correctly.</w:t>
+      </w:r>
+      <w:r>
+        <w:rPr>
+          <w:rFonts w:ascii="Arial" w:hAnsi="Arial" w:cs="Arial"/>
+          <w:color w:val="000000"/>
+          <w:sz w:val="23"/>
+          <w:szCs w:val="23"/>
+        </w:rPr>
+        <w:t xml:space="preserve"> </w:t>
+      </w:r>
+      <w:r>
+        <w:rPr>
+          <w:rFonts w:ascii="Arial" w:hAnsi="Arial" w:cs="Arial"/>
+          <w:b/>
+          <w:color w:val="008000"/>
+          <w:sz w:val="23"/>
+          <w:szCs w:val="23"/>
+        </w:rPr>
+        <w:t xml:space="preserve">PASS: </w:t>
+      </w:r>
+      <w:r>
+        <w:rPr>
+          <w:rFonts w:ascii="Arial" w:hAnsi="Arial" w:cs="Arial"/>
+          <w:b/>
+          <w:color w:val="008000"/>
+          <w:sz w:val="23"/>
+          <w:szCs w:val="23"/>
+        </w:rPr>
+        <w:t>Tests Cover This</w:t>
+      </w:r>
+    </w:p>
+    <w:p>
+      <w:pPr>
+        <w:rPr>
+          <w:rFonts w:ascii="Times" w:hAnsi="Times" w:cs="Times New Roman"/>
+          <w:sz w:val="20"/>
+          <w:szCs w:val="20"/>
+        </w:rPr>
+      </w:pPr>
+    </w:p>
+    <w:p>
+      <w:pPr>
+        <w:rPr>
+          <w:rFonts w:ascii="Times" w:eastAsia="Times New Roman" w:hAnsi="Times" w:cs="Times New Roman"/>
+          <w:sz w:val="20"/>
+          <w:szCs w:val="20"/>
+        </w:rPr>
+      </w:pPr>
+    </w:p>
+    <w:p>
+      <w:pPr>
+        <w:rPr>
+          <w:rFonts w:ascii="Times" w:hAnsi="Times" w:cs="Times New Roman"/>
+          <w:sz w:val="20"/>
+          <w:szCs w:val="20"/>
+        </w:rPr>
+      </w:pPr>
+      <w:r>
+        <w:rPr>
+          <w:rFonts w:ascii="Arial" w:hAnsi="Arial" w:cs="Arial"/>
+          <w:color w:val="000000"/>
+          <w:sz w:val="23"/>
+          <w:szCs w:val="23"/>
+        </w:rPr>
+        <w:t>STORY 2 - High Priority</w:t>
+      </w:r>
+    </w:p>
+    <w:p>
+      <w:pPr>
+        <w:rPr>
+          <w:rFonts w:ascii="Times" w:hAnsi="Times" w:cs="Times New Roman"/>
+          <w:sz w:val="20"/>
+          <w:szCs w:val="20"/>
+        </w:rPr>
+      </w:pPr>
+      <w:r>
+        <w:rPr>
+          <w:rFonts w:ascii="Arial" w:hAnsi="Arial" w:cs="Arial"/>
+          <w:color w:val="000000"/>
+          <w:sz w:val="23"/>
+          <w:szCs w:val="23"/>
+        </w:rPr>
+        <w:t xml:space="preserve">I am a user and I need to be able to connect to the database in order to see my data. </w:t>
+      </w:r>
+    </w:p>
+    <w:p>
+      <w:pPr>
+        <w:rPr>
+          <w:rFonts w:ascii="Arial" w:hAnsi="Arial" w:cs="Arial"/>
+          <w:b/>
+          <w:color w:val="008000"/>
+          <w:sz w:val="23"/>
+          <w:szCs w:val="23"/>
+        </w:rPr>
+      </w:pPr>
+      <w:r>
+        <w:rPr>
+          <w:rFonts w:ascii="Arial" w:hAnsi="Arial" w:cs="Arial"/>
+          <w:b/>
+          <w:color w:val="008000"/>
+          <w:sz w:val="23"/>
+          <w:szCs w:val="23"/>
+        </w:rPr>
+        <w:t>PASS</w:t>
+      </w:r>
+    </w:p>
+    <w:p>
+      <w:pPr>
+        <w:rPr>
+          <w:rFonts w:ascii="Times" w:eastAsia="Times New Roman" w:hAnsi="Times" w:cs="Times New Roman"/>
+          <w:sz w:val="20"/>
+          <w:szCs w:val="20"/>
+        </w:rPr>
+      </w:pPr>
+    </w:p>
+    <w:p>
+      <w:pPr>
+        <w:rPr>
+          <w:rFonts w:ascii="Times" w:hAnsi="Times" w:cs="Times New Roman"/>
+          <w:sz w:val="20"/>
+          <w:szCs w:val="20"/>
+        </w:rPr>
+      </w:pPr>
+      <w:r>
+        <w:rPr>
+          <w:rFonts w:ascii="Arial" w:hAnsi="Arial" w:cs="Arial"/>
+          <w:color w:val="000000"/>
+          <w:sz w:val="23"/>
+          <w:szCs w:val="23"/>
+        </w:rPr>
+        <w:t>STORY 3 - Low Priority</w:t>
+      </w:r>
+    </w:p>
+    <w:p>
+      <w:pPr>
+        <w:rPr>
+          <w:rFonts w:ascii="Times" w:hAnsi="Times" w:cs="Times New Roman"/>
+          <w:sz w:val="20"/>
+          <w:szCs w:val="20"/>
+        </w:rPr>
+      </w:pPr>
+      <w:r>
+        <w:rPr>
+          <w:rFonts w:ascii="Arial" w:hAnsi="Arial" w:cs="Arial"/>
+          <w:color w:val="000000"/>
+          <w:sz w:val="23"/>
+          <w:szCs w:val="23"/>
+        </w:rPr>
+        <w:t>I am a user so I need to be able to change my personal settings so I can adjust my user experience.</w:t>
+      </w:r>
+      <w:r>
+        <w:rPr>
+          <w:rFonts w:ascii="Arial" w:hAnsi="Arial" w:cs="Arial"/>
+          <w:color w:val="000000"/>
+          <w:sz w:val="23"/>
+          <w:szCs w:val="23"/>
+        </w:rPr>
+        <w:t xml:space="preserve"> </w:t>
+      </w:r>
+      <w:r>
+        <w:rPr>
+          <w:rFonts w:ascii="Arial" w:hAnsi="Arial" w:cs="Arial"/>
+          <w:b/>
+          <w:color w:val="008000"/>
+          <w:sz w:val="23"/>
+          <w:szCs w:val="23"/>
+        </w:rPr>
+        <w:t xml:space="preserve">PASS: Personal Settings were removed by the advice of Sponsor. Password Reset works as expected. </w:t>
+      </w:r>
+    </w:p>
+    <w:p>
+      <w:pPr>
+        <w:rPr>
+          <w:rFonts w:ascii="Times" w:eastAsia="Times New Roman" w:hAnsi="Times" w:cs="Times New Roman"/>
+          <w:sz w:val="20"/>
+          <w:szCs w:val="20"/>
+        </w:rPr>
+      </w:pPr>
+    </w:p>
+    <w:p>
+      <w:pPr>
+        <w:rPr>
+          <w:rFonts w:ascii="Times" w:hAnsi="Times" w:cs="Times New Roman"/>
+          <w:sz w:val="20"/>
+          <w:szCs w:val="20"/>
+        </w:rPr>
+      </w:pPr>
+      <w:r>
+        <w:rPr>
+          <w:rFonts w:ascii="Arial" w:hAnsi="Arial" w:cs="Arial"/>
+          <w:color w:val="000000"/>
+          <w:sz w:val="23"/>
+          <w:szCs w:val="23"/>
+        </w:rPr>
+        <w:t>STORY 4 - Low Priority</w:t>
+      </w:r>
+    </w:p>
+    <w:p>
+      <w:pPr>
+        <w:rPr>
+          <w:rFonts w:ascii="Times" w:hAnsi="Times" w:cs="Times New Roman"/>
+          <w:sz w:val="20"/>
+          <w:szCs w:val="20"/>
+        </w:rPr>
+      </w:pPr>
+      <w:r>
+        <w:rPr>
+          <w:rFonts w:ascii="Arial" w:hAnsi="Arial" w:cs="Arial"/>
+          <w:color w:val="000000"/>
+          <w:sz w:val="23"/>
+          <w:szCs w:val="23"/>
+        </w:rPr>
+        <w:t xml:space="preserve">I am a user so I need to be able to login so my microgrid data is secure. </w:t>
+      </w:r>
+      <w:r>
+        <w:rPr>
+          <w:rFonts w:ascii="Arial" w:hAnsi="Arial" w:cs="Arial"/>
+          <w:b/>
+          <w:color w:val="008000"/>
+          <w:sz w:val="23"/>
+          <w:szCs w:val="23"/>
+        </w:rPr>
+        <w:t xml:space="preserve">PASS: </w:t>
+      </w:r>
+      <w:r>
+        <w:rPr>
+          <w:rFonts w:ascii="Arial" w:hAnsi="Arial" w:cs="Arial"/>
+          <w:b/>
+          <w:color w:val="008000"/>
+          <w:sz w:val="23"/>
+          <w:szCs w:val="23"/>
+        </w:rPr>
+        <w:t>Tests Cover This</w:t>
+      </w:r>
+    </w:p>
+    <w:p>
+      <w:pPr>
+        <w:spacing w:after="240"/>
+        <w:rPr>
+          <w:rFonts w:ascii="Times" w:eastAsia="Times New Roman" w:hAnsi="Times" w:cs="Times New Roman"/>
+          <w:sz w:val="20"/>
+          <w:szCs w:val="20"/>
+        </w:rPr>
+      </w:pPr>
+      <w:r>
+        <w:rPr>
+          <w:rFonts w:ascii="Times" w:eastAsia="Times New Roman" w:hAnsi="Times" w:cs="Times New Roman"/>
+          <w:sz w:val="20"/>
+          <w:szCs w:val="20"/>
+        </w:rPr>
+        <w:br/>
+      </w:r>
+      <w:r>
+        <w:rPr>
+          <w:rFonts w:ascii="Times" w:eastAsia="Times New Roman" w:hAnsi="Times" w:cs="Times New Roman"/>
+          <w:sz w:val="20"/>
+          <w:szCs w:val="20"/>
+        </w:rPr>
+        <w:br/>
+      </w:r>
+    </w:p>
+    <w:p>
+      <w:pPr>
+        <w:rPr>
+          <w:rFonts w:ascii="Times" w:hAnsi="Times" w:cs="Times New Roman"/>
+          <w:sz w:val="20"/>
+          <w:szCs w:val="20"/>
+        </w:rPr>
+      </w:pPr>
+      <w:r>
+        <w:rPr>
+          <w:rFonts w:ascii="Arial" w:hAnsi="Arial" w:cs="Arial"/>
+          <w:b/>
+          <w:bCs/>
+          <w:color w:val="000000"/>
+          <w:sz w:val="36"/>
+          <w:szCs w:val="36"/>
+        </w:rPr>
+        <w:t>Sprint 2: User Stories</w:t>
+      </w:r>
+    </w:p>
+    <w:p>
+      <w:pPr>
+        <w:rPr>
+          <w:rFonts w:ascii="Times" w:eastAsia="Times New Roman" w:hAnsi="Times" w:cs="Times New Roman"/>
+          <w:sz w:val="20"/>
+          <w:szCs w:val="20"/>
+        </w:rPr>
+      </w:pPr>
+    </w:p>
+    <w:p>
+      <w:pPr>
+        <w:rPr>
+          <w:rFonts w:ascii="Times" w:hAnsi="Times" w:cs="Times New Roman"/>
+          <w:sz w:val="20"/>
+          <w:szCs w:val="20"/>
+        </w:rPr>
+      </w:pPr>
+      <w:r>
+        <w:rPr>
+          <w:rFonts w:ascii="Arial" w:hAnsi="Arial" w:cs="Arial"/>
+          <w:color w:val="000000"/>
+          <w:sz w:val="23"/>
+          <w:szCs w:val="23"/>
+        </w:rPr>
+        <w:t xml:space="preserve">STORY 1 - High Priority </w:t>
+      </w:r>
+    </w:p>
+    <w:p>
+      <w:pPr>
+        <w:rPr>
+          <w:rFonts w:ascii="Times" w:hAnsi="Times" w:cs="Times New Roman"/>
+          <w:sz w:val="20"/>
+          <w:szCs w:val="20"/>
+        </w:rPr>
+      </w:pPr>
+      <w:r>
+        <w:rPr>
+          <w:rFonts w:ascii="Arial" w:hAnsi="Arial" w:cs="Arial"/>
+          <w:color w:val="000000"/>
+          <w:sz w:val="23"/>
+          <w:szCs w:val="23"/>
+        </w:rPr>
+        <w:t>I am a developer so I need an API to better facilitate the creation of this product.</w:t>
+      </w:r>
+      <w:r>
+        <w:rPr>
+          <w:rFonts w:ascii="Arial" w:hAnsi="Arial" w:cs="Arial"/>
+          <w:color w:val="000000"/>
+          <w:sz w:val="23"/>
+          <w:szCs w:val="23"/>
+        </w:rPr>
+        <w:t xml:space="preserve"> </w:t>
+      </w:r>
+      <w:r>
+        <w:rPr>
+          <w:rFonts w:ascii="Arial" w:hAnsi="Arial" w:cs="Arial"/>
+          <w:b/>
+          <w:color w:val="008000"/>
+          <w:sz w:val="23"/>
+          <w:szCs w:val="23"/>
+        </w:rPr>
+        <w:t>PASS</w:t>
+      </w:r>
+    </w:p>
+    <w:p>
+      <w:pPr>
+        <w:rPr>
+          <w:rFonts w:ascii="Times" w:eastAsia="Times New Roman" w:hAnsi="Times" w:cs="Times New Roman"/>
+          <w:sz w:val="20"/>
+          <w:szCs w:val="20"/>
+        </w:rPr>
+      </w:pPr>
+    </w:p>
+    <w:p>
+      <w:pPr>
+        <w:rPr>
+          <w:rFonts w:ascii="Times" w:hAnsi="Times" w:cs="Times New Roman"/>
+          <w:sz w:val="20"/>
+          <w:szCs w:val="20"/>
+        </w:rPr>
+      </w:pPr>
+      <w:r>
+        <w:rPr>
+          <w:rFonts w:ascii="Arial" w:hAnsi="Arial" w:cs="Arial"/>
+          <w:color w:val="000000"/>
+          <w:sz w:val="23"/>
+          <w:szCs w:val="23"/>
+        </w:rPr>
+        <w:t xml:space="preserve">STORY 2 - High Priority </w:t>
+      </w:r>
+    </w:p>
+    <w:p>
+      <w:pPr>
+        <w:rPr>
+          <w:rFonts w:ascii="Times" w:hAnsi="Times" w:cs="Times New Roman"/>
+          <w:sz w:val="20"/>
+          <w:szCs w:val="20"/>
+        </w:rPr>
+      </w:pPr>
+      <w:r>
+        <w:rPr>
+          <w:rFonts w:ascii="Arial" w:hAnsi="Arial" w:cs="Arial"/>
+          <w:color w:val="000000"/>
+          <w:sz w:val="23"/>
+          <w:szCs w:val="23"/>
+        </w:rPr>
+        <w:t>I am a user so I need to be able to register my microgrid sensors so I can keep track of their usage.</w:t>
+      </w:r>
+      <w:r>
+        <w:rPr>
+          <w:rFonts w:ascii="Arial" w:hAnsi="Arial" w:cs="Arial"/>
+          <w:color w:val="000000"/>
+          <w:sz w:val="23"/>
+          <w:szCs w:val="23"/>
+        </w:rPr>
+        <w:t xml:space="preserve"> </w:t>
+      </w:r>
+      <w:r>
+        <w:rPr>
+          <w:rFonts w:ascii="Arial" w:hAnsi="Arial" w:cs="Arial"/>
+          <w:b/>
+          <w:color w:val="008000"/>
+          <w:sz w:val="23"/>
+          <w:szCs w:val="23"/>
+        </w:rPr>
+        <w:t xml:space="preserve">PASS: </w:t>
+      </w:r>
+      <w:r>
+        <w:rPr>
+          <w:rFonts w:ascii="Arial" w:hAnsi="Arial" w:cs="Arial"/>
+          <w:b/>
+          <w:color w:val="008000"/>
+          <w:sz w:val="23"/>
+          <w:szCs w:val="23"/>
+        </w:rPr>
+        <w:t>Tests Cover This</w:t>
+      </w:r>
+    </w:p>
+    <w:p>
+      <w:pPr>
+        <w:rPr>
+          <w:rFonts w:ascii="Times" w:eastAsia="Times New Roman" w:hAnsi="Times" w:cs="Times New Roman"/>
+          <w:sz w:val="20"/>
+          <w:szCs w:val="20"/>
+        </w:rPr>
+      </w:pPr>
+    </w:p>
+    <w:p>
+      <w:pPr>
+        <w:rPr>
+          <w:rFonts w:ascii="Times" w:hAnsi="Times" w:cs="Times New Roman"/>
+          <w:sz w:val="20"/>
+          <w:szCs w:val="20"/>
+        </w:rPr>
+      </w:pPr>
+      <w:r>
+        <w:rPr>
+          <w:rFonts w:ascii="Arial" w:hAnsi="Arial" w:cs="Arial"/>
+          <w:color w:val="000000"/>
+          <w:sz w:val="23"/>
+          <w:szCs w:val="23"/>
+        </w:rPr>
+        <w:t>STORY 3 - Medium Priority</w:t>
+      </w:r>
+    </w:p>
+    <w:p>
+      <w:pPr>
+        <w:rPr>
+          <w:rFonts w:ascii="Times" w:hAnsi="Times" w:cs="Times New Roman"/>
+          <w:sz w:val="20"/>
+          <w:szCs w:val="20"/>
+        </w:rPr>
+      </w:pPr>
+      <w:r>
+        <w:rPr>
+          <w:rFonts w:ascii="Arial" w:hAnsi="Arial" w:cs="Arial"/>
+          <w:color w:val="000000"/>
+          <w:sz w:val="23"/>
+          <w:szCs w:val="23"/>
+        </w:rPr>
+        <w:t>I am a user with limited patience and time so I need a website that quickly gives me the information I need so I can quickly understand my energy consumption and make energy-saving decisions.</w:t>
+      </w:r>
+      <w:r>
+        <w:rPr>
+          <w:rFonts w:ascii="Arial" w:hAnsi="Arial" w:cs="Arial"/>
+          <w:color w:val="000000"/>
+          <w:sz w:val="23"/>
+          <w:szCs w:val="23"/>
+        </w:rPr>
+        <w:t xml:space="preserve"> </w:t>
+      </w:r>
+      <w:r>
+        <w:rPr>
+          <w:rFonts w:ascii="Arial" w:hAnsi="Arial" w:cs="Arial"/>
+          <w:b/>
+          <w:color w:val="008000"/>
+          <w:sz w:val="23"/>
+          <w:szCs w:val="23"/>
+        </w:rPr>
+        <w:t xml:space="preserve">PASS: </w:t>
+      </w:r>
+      <w:r>
+        <w:rPr>
+          <w:rFonts w:ascii="Arial" w:hAnsi="Arial" w:cs="Arial"/>
+          <w:b/>
+          <w:color w:val="008000"/>
+          <w:sz w:val="23"/>
+          <w:szCs w:val="23"/>
+        </w:rPr>
+        <w:t>Tests Cover This</w:t>
+      </w:r>
+      <w:r>
+        <w:rPr>
+          <w:rFonts w:ascii="Arial" w:hAnsi="Arial" w:cs="Arial"/>
+          <w:b/>
+          <w:color w:val="008000"/>
+          <w:sz w:val="23"/>
+          <w:szCs w:val="23"/>
+        </w:rPr>
+        <w:t xml:space="preserve">. All Pages load within 4  seconds. </w:t>
+      </w:r>
+    </w:p>
+    <w:p>
+      <w:pPr>
+        <w:rPr>
+          <w:rFonts w:ascii="Times" w:eastAsia="Times New Roman" w:hAnsi="Times" w:cs="Times New Roman"/>
+          <w:sz w:val="20"/>
+          <w:szCs w:val="20"/>
+        </w:rPr>
+      </w:pPr>
+    </w:p>
+    <w:p>
+      <w:pPr>
+        <w:rPr>
+          <w:rFonts w:ascii="Times" w:hAnsi="Times" w:cs="Times New Roman"/>
+          <w:sz w:val="20"/>
+          <w:szCs w:val="20"/>
+        </w:rPr>
+      </w:pPr>
+      <w:r>
+        <w:rPr>
+          <w:rFonts w:ascii="Arial" w:hAnsi="Arial" w:cs="Arial"/>
+          <w:b/>
+          <w:bCs/>
+          <w:color w:val="000000"/>
+          <w:sz w:val="36"/>
+          <w:szCs w:val="36"/>
+        </w:rPr>
+        <w:t>Sprint 3: User Stories</w:t>
+      </w:r>
+    </w:p>
+    <w:p>
+      <w:pPr>
+        <w:rPr>
+          <w:rFonts w:ascii="Times" w:eastAsia="Times New Roman" w:hAnsi="Times" w:cs="Times New Roman"/>
+          <w:sz w:val="20"/>
+          <w:szCs w:val="20"/>
+        </w:rPr>
+      </w:pPr>
+    </w:p>
+    <w:p>
+      <w:pPr>
+        <w:rPr>
+          <w:rFonts w:ascii="Times" w:hAnsi="Times" w:cs="Times New Roman"/>
+          <w:sz w:val="20"/>
+          <w:szCs w:val="20"/>
+        </w:rPr>
+      </w:pPr>
+      <w:r>
+        <w:rPr>
+          <w:rFonts w:ascii="Arial" w:hAnsi="Arial" w:cs="Arial"/>
+          <w:color w:val="000000"/>
+          <w:sz w:val="23"/>
+          <w:szCs w:val="23"/>
+        </w:rPr>
+        <w:t>STORY 1 - High Priority</w:t>
+      </w:r>
+    </w:p>
+    <w:p>
+      <w:pPr>
+        <w:rPr>
+          <w:rFonts w:ascii="Times" w:hAnsi="Times" w:cs="Times New Roman"/>
+          <w:sz w:val="20"/>
+          <w:szCs w:val="20"/>
+        </w:rPr>
+      </w:pPr>
+      <w:r>
+        <w:rPr>
+          <w:rFonts w:ascii="Arial" w:hAnsi="Arial" w:cs="Arial"/>
+          <w:color w:val="000000"/>
+          <w:sz w:val="23"/>
+          <w:szCs w:val="23"/>
+        </w:rPr>
+        <w:t>I am a user so I need to have visual representation of my data so I can better understand it.</w:t>
+      </w:r>
+      <w:r>
+        <w:rPr>
+          <w:rFonts w:ascii="Arial" w:hAnsi="Arial" w:cs="Arial"/>
+          <w:color w:val="000000"/>
+          <w:sz w:val="23"/>
+          <w:szCs w:val="23"/>
+        </w:rPr>
+        <w:t xml:space="preserve"> </w:t>
+      </w:r>
+      <w:r>
+        <w:rPr>
+          <w:rFonts w:ascii="Arial" w:hAnsi="Arial" w:cs="Arial"/>
+          <w:b/>
+          <w:color w:val="008000"/>
+          <w:sz w:val="23"/>
+          <w:szCs w:val="23"/>
+        </w:rPr>
+        <w:t>PASS</w:t>
+      </w:r>
+    </w:p>
+    <w:p>
+      <w:pPr>
+        <w:rPr>
+          <w:rFonts w:ascii="Times" w:eastAsia="Times New Roman" w:hAnsi="Times" w:cs="Times New Roman"/>
+          <w:sz w:val="20"/>
+          <w:szCs w:val="20"/>
+        </w:rPr>
+      </w:pPr>
+    </w:p>
+    <w:p>
+      <w:pPr>
+        <w:rPr>
+          <w:rFonts w:ascii="Times" w:hAnsi="Times" w:cs="Times New Roman"/>
+          <w:sz w:val="20"/>
+          <w:szCs w:val="20"/>
+        </w:rPr>
+      </w:pPr>
+      <w:r>
+        <w:rPr>
+          <w:rFonts w:ascii="Arial" w:hAnsi="Arial" w:cs="Arial"/>
+          <w:color w:val="000000"/>
+          <w:sz w:val="23"/>
+          <w:szCs w:val="23"/>
+        </w:rPr>
+        <w:t>STORY 2 - High Priority</w:t>
+      </w:r>
+    </w:p>
+    <w:p>
+      <w:pPr>
+        <w:rPr>
+          <w:rFonts w:ascii="Times" w:hAnsi="Times" w:cs="Times New Roman"/>
+          <w:sz w:val="20"/>
+          <w:szCs w:val="20"/>
+        </w:rPr>
+      </w:pPr>
+      <w:r>
+        <w:rPr>
+          <w:rFonts w:ascii="Arial" w:hAnsi="Arial" w:cs="Arial"/>
+          <w:color w:val="000000"/>
+          <w:sz w:val="23"/>
+          <w:szCs w:val="23"/>
+        </w:rPr>
+        <w:t>I am a user so I need to be able to view graphs of my current devices so I can keep track of their usage.</w:t>
+      </w:r>
+      <w:r>
+        <w:rPr>
+          <w:rFonts w:ascii="Arial" w:hAnsi="Arial" w:cs="Arial"/>
+          <w:color w:val="000000"/>
+          <w:sz w:val="23"/>
+          <w:szCs w:val="23"/>
+        </w:rPr>
+        <w:t xml:space="preserve"> </w:t>
+      </w:r>
+      <w:r>
+        <w:rPr>
+          <w:rFonts w:ascii="Arial" w:hAnsi="Arial" w:cs="Arial"/>
+          <w:b/>
+          <w:color w:val="008000"/>
+          <w:sz w:val="23"/>
+          <w:szCs w:val="23"/>
+        </w:rPr>
+        <w:t>PASS</w:t>
+      </w:r>
+    </w:p>
+    <w:p>
+      <w:pPr>
+        <w:rPr>
+          <w:rFonts w:ascii="Times" w:eastAsia="Times New Roman" w:hAnsi="Times" w:cs="Times New Roman"/>
+          <w:sz w:val="20"/>
+          <w:szCs w:val="20"/>
+        </w:rPr>
+      </w:pPr>
+    </w:p>
+    <w:p>
+      <w:pPr>
+        <w:rPr>
+          <w:rFonts w:ascii="Times" w:hAnsi="Times" w:cs="Times New Roman"/>
+          <w:sz w:val="20"/>
+          <w:szCs w:val="20"/>
+        </w:rPr>
+      </w:pPr>
+      <w:r>
+        <w:rPr>
+          <w:rFonts w:ascii="Arial" w:hAnsi="Arial" w:cs="Arial"/>
+          <w:color w:val="000000"/>
+          <w:sz w:val="23"/>
+          <w:szCs w:val="23"/>
+        </w:rPr>
+        <w:t>STORY 3 - Medium Priority</w:t>
+      </w:r>
+    </w:p>
+    <w:p>
+      <w:pPr>
+        <w:rPr>
+          <w:rFonts w:ascii="Times" w:hAnsi="Times" w:cs="Times New Roman"/>
+          <w:sz w:val="20"/>
+          <w:szCs w:val="20"/>
+        </w:rPr>
+      </w:pPr>
+      <w:r>
+        <w:rPr>
+          <w:rFonts w:ascii="Arial" w:hAnsi="Arial" w:cs="Arial"/>
+          <w:color w:val="000000"/>
+          <w:sz w:val="23"/>
+          <w:szCs w:val="23"/>
+        </w:rPr>
+        <w:t>I am a user so I need to be able to see my historical usage data so I can analyze device usage patterns and make informed decisions about my microgrid usage.</w:t>
+      </w:r>
+      <w:r>
+        <w:rPr>
+          <w:rFonts w:ascii="Arial" w:hAnsi="Arial" w:cs="Arial"/>
+          <w:b/>
+          <w:color w:val="008000"/>
+          <w:sz w:val="23"/>
+          <w:szCs w:val="23"/>
+        </w:rPr>
+        <w:t xml:space="preserve"> </w:t>
+      </w:r>
+      <w:r>
+        <w:rPr>
+          <w:rFonts w:ascii="Arial" w:hAnsi="Arial" w:cs="Arial"/>
+          <w:b/>
+          <w:color w:val="008000"/>
+          <w:sz w:val="23"/>
+          <w:szCs w:val="23"/>
+        </w:rPr>
+        <w:t>PASS</w:t>
+      </w:r>
+    </w:p>
+    <w:p>
+      <w:pPr>
+        <w:rPr>
+          <w:rFonts w:ascii="Times" w:eastAsia="Times New Roman" w:hAnsi="Times" w:cs="Times New Roman"/>
+          <w:sz w:val="20"/>
+          <w:szCs w:val="20"/>
+        </w:rPr>
+      </w:pPr>
     </w:p>
     <w:p>
       <w:pPr>
@@ -2786,6 +3541,27 @@
       <w:contextualSpacing/>
     </w:pPr>
   </w:style>
+  <w:style w:type="paragraph" w:styleId="NormalWeb">
+    <w:name w:val="Normal (Web)"/>
+    <w:basedOn w:val="Normal"/>
+    <w:uiPriority w:val="99"/>
+    <w:semiHidden/>
+    <w:unhideWhenUsed/>
+    <w:rsid w:val="004322AD"/>
+    <w:pPr>
+      <w:spacing w:before="100" w:beforeAutospacing="1" w:after="100" w:afterAutospacing="1"/>
+    </w:pPr>
+    <w:rPr>
+      <w:rFonts w:ascii="Times" w:hAnsi="Times" w:cs="Times New Roman"/>
+      <w:sz w:val="20"/>
+      <w:szCs w:val="20"/>
+    </w:rPr>
+  </w:style>
+  <w:style w:type="character" w:customStyle="1" w:styleId="apple-tab-span">
+    <w:name w:val="apple-tab-span"/>
+    <w:basedOn w:val="DefaultParagraphFont"/>
+    <w:rsid w:val="004322AD"/>
+  </w:style>
 </w:styles>
 </file>
 
@@ -3005,6 +3781,27 @@
       <w:ind w:left="720"/>
       <w:contextualSpacing/>
     </w:pPr>
+  </w:style>
+  <w:style w:type="paragraph" w:styleId="NormalWeb">
+    <w:name w:val="Normal (Web)"/>
+    <w:basedOn w:val="Normal"/>
+    <w:uiPriority w:val="99"/>
+    <w:semiHidden/>
+    <w:unhideWhenUsed/>
+    <w:rsid w:val="004322AD"/>
+    <w:pPr>
+      <w:spacing w:before="100" w:beforeAutospacing="1" w:after="100" w:afterAutospacing="1"/>
+    </w:pPr>
+    <w:rPr>
+      <w:rFonts w:ascii="Times" w:hAnsi="Times" w:cs="Times New Roman"/>
+      <w:sz w:val="20"/>
+      <w:szCs w:val="20"/>
+    </w:rPr>
+  </w:style>
+  <w:style w:type="character" w:customStyle="1" w:styleId="apple-tab-span">
+    <w:name w:val="apple-tab-span"/>
+    <w:basedOn w:val="DefaultParagraphFont"/>
+    <w:rsid w:val="004322AD"/>
   </w:style>
 </w:styles>
 </file>

</xml_diff>